<commit_message>
Edited Sample File 1.docx - added new sentence
</commit_message>
<xml_diff>
--- a/Sample File 1.docx
+++ b/Sample File 1.docx
@@ -5,6 +5,12 @@
     <w:p>
       <w:r>
         <w:t>Sample File for GitHub Repo in IT Practicum</w:t>
+      </w:r>
+    </w:p>
+    <w:p/>
+    <w:p>
+      <w:r>
+        <w:t>This file has now been edited to show tracked changes for Git.</w:t>
       </w:r>
     </w:p>
     <w:sectPr>

</xml_diff>

<commit_message>
Added sentence to Sample File 1
</commit_message>
<xml_diff>
--- a/Sample File 1.docx
+++ b/Sample File 1.docx
@@ -11,6 +11,12 @@
     <w:p>
       <w:r>
         <w:t>This file has now been edited to show tracked changes for Git.</w:t>
+      </w:r>
+    </w:p>
+    <w:p/>
+    <w:p>
+      <w:r>
+        <w:t>This file has been again edited for Lab 3.</w:t>
       </w:r>
     </w:p>
     <w:sectPr>

</xml_diff>